<commit_message>
Update Team Bravo Mod 10 Tests .docx
</commit_message>
<xml_diff>
--- a/Mod 10/Team Bravo Mod 10 Tests .docx
+++ b/Mod 10/Team Bravo Mod 10 Tests .docx
@@ -80,7 +80,25 @@
                 <w:sz w:val="20"/>
                 <w:szCs w:val="20"/>
               </w:rPr>
-              <w:t>Joel Avery, Andrew Danielson, Tabark Kambal, Gabriel Pedraza Torres</w:t>
+              <w:t xml:space="preserve">Joel Avery, Andrew Danielson, Tabark </w:t>
+            </w:r>
+            <w:proofErr w:type="spellStart"/>
+            <w:r>
+              <w:rPr>
+                <w:rFonts w:ascii="Arial" w:hAnsi="Arial" w:cs="Arial"/>
+                <w:sz w:val="20"/>
+                <w:szCs w:val="20"/>
+              </w:rPr>
+              <w:t>Kambal</w:t>
+            </w:r>
+            <w:proofErr w:type="spellEnd"/>
+            <w:r>
+              <w:rPr>
+                <w:rFonts w:ascii="Arial" w:hAnsi="Arial" w:cs="Arial"/>
+                <w:sz w:val="20"/>
+                <w:szCs w:val="20"/>
+              </w:rPr>
+              <w:t>, Gabriel Pedraza Torres</w:t>
             </w:r>
           </w:p>
         </w:tc>
@@ -822,16 +840,7 @@
                 <w:bCs/>
                 <w:color w:val="auto"/>
               </w:rPr>
-              <w:t xml:space="preserve">Activities Page: </w:t>
-            </w:r>
-            <w:r>
-              <w:rPr>
-                <w:rFonts w:ascii="Arial" w:hAnsi="Arial" w:cs="Arial"/>
-                <w:b/>
-                <w:bCs/>
-                <w:color w:val="auto"/>
-              </w:rPr>
-              <w:t>Links Active</w:t>
+              <w:t>Activities Page: Links Active</w:t>
             </w:r>
             <w:bookmarkEnd w:id="0"/>
           </w:p>
@@ -1000,6 +1009,16 @@
               </w:rPr>
               <w:t xml:space="preserve">Peer tester: </w:t>
             </w:r>
+            <w:r>
+              <w:rPr>
+                <w:rFonts w:ascii="Arial" w:hAnsi="Arial" w:cs="Arial"/>
+                <w:b/>
+                <w:bCs/>
+                <w:sz w:val="20"/>
+                <w:szCs w:val="20"/>
+              </w:rPr>
+              <w:t>Joel Avery</w:t>
+            </w:r>
           </w:p>
           <w:p>
             <w:pPr>
@@ -1034,7 +1053,34 @@
                 <w:sz w:val="20"/>
                 <w:szCs w:val="20"/>
               </w:rPr>
-              <w:t>2023/xx/xx</w:t>
+              <w:t>2023/</w:t>
+            </w:r>
+            <w:r>
+              <w:rPr>
+                <w:rFonts w:ascii="Arial" w:hAnsi="Arial" w:cs="Arial"/>
+                <w:color w:val="C00000"/>
+                <w:sz w:val="20"/>
+                <w:szCs w:val="20"/>
+              </w:rPr>
+              <w:t>12</w:t>
+            </w:r>
+            <w:r>
+              <w:rPr>
+                <w:rFonts w:ascii="Arial" w:hAnsi="Arial" w:cs="Arial"/>
+                <w:color w:val="C00000"/>
+                <w:sz w:val="20"/>
+                <w:szCs w:val="20"/>
+              </w:rPr>
+              <w:t>/</w:t>
+            </w:r>
+            <w:r>
+              <w:rPr>
+                <w:rFonts w:ascii="Arial" w:hAnsi="Arial" w:cs="Arial"/>
+                <w:color w:val="C00000"/>
+                <w:sz w:val="20"/>
+                <w:szCs w:val="20"/>
+              </w:rPr>
+              <w:t>02</w:t>
             </w:r>
           </w:p>
         </w:tc>
@@ -1340,6 +1386,7 @@
             <w:r>
               <w:rPr>
                 <w:rFonts w:ascii="Arial" w:hAnsi="Arial" w:cs="Arial"/>
+                <w:noProof/>
                 <w:color w:val="C00000"/>
                 <w:sz w:val="20"/>
                 <w:szCs w:val="20"/>
@@ -1533,6 +1580,7 @@
             <w:r>
               <w:rPr>
                 <w:rFonts w:ascii="Arial" w:hAnsi="Arial" w:cs="Arial"/>
+                <w:noProof/>
                 <w:color w:val="C00000"/>
                 <w:sz w:val="20"/>
                 <w:szCs w:val="20"/>
@@ -1588,6 +1636,7 @@
             <w:r>
               <w:rPr>
                 <w:rFonts w:ascii="Arial" w:hAnsi="Arial" w:cs="Arial"/>
+                <w:noProof/>
                 <w:color w:val="C00000"/>
                 <w:sz w:val="20"/>
                 <w:szCs w:val="20"/>
@@ -1658,6 +1707,7 @@
                 <w:sz w:val="20"/>
                 <w:szCs w:val="20"/>
               </w:rPr>
+              <w:lastRenderedPageBreak/>
               <w:t>Comments</w:t>
             </w:r>
           </w:p>
@@ -1677,14 +1727,25 @@
                 <w:szCs w:val="20"/>
               </w:rPr>
             </w:pPr>
-            <w:r>
-              <w:rPr>
-                <w:rFonts w:ascii="Arial" w:hAnsi="Arial" w:cs="Arial"/>
-                <w:color w:val="C00000"/>
-                <w:sz w:val="20"/>
-                <w:szCs w:val="20"/>
-              </w:rPr>
-              <w:t>Page is mostly static. Links are active and behave accordingly taking user to selected page.</w:t>
+            <w:proofErr w:type="gramStart"/>
+            <w:r>
+              <w:rPr>
+                <w:rFonts w:ascii="Arial" w:hAnsi="Arial" w:cs="Arial"/>
+                <w:color w:val="C00000"/>
+                <w:sz w:val="20"/>
+                <w:szCs w:val="20"/>
+              </w:rPr>
+              <w:t>Page</w:t>
+            </w:r>
+            <w:proofErr w:type="gramEnd"/>
+            <w:r>
+              <w:rPr>
+                <w:rFonts w:ascii="Arial" w:hAnsi="Arial" w:cs="Arial"/>
+                <w:color w:val="C00000"/>
+                <w:sz w:val="20"/>
+                <w:szCs w:val="20"/>
+              </w:rPr>
+              <w:t xml:space="preserve"> is mostly static. Links are active and behave accordingly taking user to selected page.</w:t>
             </w:r>
           </w:p>
         </w:tc>
@@ -1835,27 +1896,7 @@
                 <w:sz w:val="20"/>
                 <w:szCs w:val="20"/>
               </w:rPr>
-              <w:t xml:space="preserve">: </w:t>
-            </w:r>
-            <w:r>
-              <w:rPr>
-                <w:rFonts w:ascii="Arial" w:hAnsi="Arial" w:cs="Arial"/>
-                <w:b/>
-                <w:bCs/>
-                <w:sz w:val="20"/>
-                <w:szCs w:val="20"/>
-              </w:rPr>
-              <w:t>Ensure that the images display properly and in the correct locations</w:t>
-            </w:r>
-            <w:r>
-              <w:rPr>
-                <w:rFonts w:ascii="Arial" w:hAnsi="Arial" w:cs="Arial"/>
-                <w:b/>
-                <w:bCs/>
-                <w:sz w:val="20"/>
-                <w:szCs w:val="20"/>
-              </w:rPr>
-              <w:t xml:space="preserve"> </w:t>
+              <w:t xml:space="preserve">: Ensure that the images display properly and in the correct locations </w:t>
             </w:r>
           </w:p>
         </w:tc>
@@ -1891,17 +1932,7 @@
                 <w:sz w:val="20"/>
                 <w:szCs w:val="20"/>
               </w:rPr>
-              <w:t xml:space="preserve"> </w:t>
-            </w:r>
-            <w:r>
-              <w:rPr>
-                <w:rFonts w:ascii="Arial" w:hAnsi="Arial" w:cs="Arial"/>
-                <w:b/>
-                <w:bCs/>
-                <w:sz w:val="20"/>
-                <w:szCs w:val="20"/>
-              </w:rPr>
-              <w:t>Andrew Danielson</w:t>
+              <w:t xml:space="preserve"> Andrew Danielson</w:t>
             </w:r>
           </w:p>
           <w:p>
@@ -1975,6 +2006,16 @@
               </w:rPr>
               <w:t xml:space="preserve">Peer tester: </w:t>
             </w:r>
+            <w:r>
+              <w:rPr>
+                <w:rFonts w:ascii="Arial" w:hAnsi="Arial" w:cs="Arial"/>
+                <w:b/>
+                <w:bCs/>
+                <w:sz w:val="20"/>
+                <w:szCs w:val="20"/>
+              </w:rPr>
+              <w:t>Joel Avery</w:t>
+            </w:r>
           </w:p>
           <w:p>
             <w:pPr>
@@ -2009,34 +2050,7 @@
                 <w:sz w:val="20"/>
                 <w:szCs w:val="20"/>
               </w:rPr>
-              <w:t>2023/</w:t>
-            </w:r>
-            <w:r>
-              <w:rPr>
-                <w:rFonts w:ascii="Arial" w:hAnsi="Arial" w:cs="Arial"/>
-                <w:color w:val="C00000"/>
-                <w:sz w:val="20"/>
-                <w:szCs w:val="20"/>
-              </w:rPr>
-              <w:t>xx</w:t>
-            </w:r>
-            <w:r>
-              <w:rPr>
-                <w:rFonts w:ascii="Arial" w:hAnsi="Arial" w:cs="Arial"/>
-                <w:color w:val="C00000"/>
-                <w:sz w:val="20"/>
-                <w:szCs w:val="20"/>
-              </w:rPr>
-              <w:t>/</w:t>
-            </w:r>
-            <w:r>
-              <w:rPr>
-                <w:rFonts w:ascii="Arial" w:hAnsi="Arial" w:cs="Arial"/>
-                <w:color w:val="C00000"/>
-                <w:sz w:val="20"/>
-                <w:szCs w:val="20"/>
-              </w:rPr>
-              <w:t>xx</w:t>
+              <w:t>2023/12/02</w:t>
             </w:r>
           </w:p>
         </w:tc>
@@ -2320,6 +2334,7 @@
             <w:r>
               <w:rPr>
                 <w:rFonts w:ascii="Arial" w:hAnsi="Arial" w:cs="Arial"/>
+                <w:noProof/>
                 <w:color w:val="C00000"/>
                 <w:sz w:val="20"/>
                 <w:szCs w:val="20"/>
@@ -2502,6 +2517,7 @@
             <w:r>
               <w:rPr>
                 <w:rFonts w:ascii="Arial" w:hAnsi="Arial" w:cs="Arial"/>
+                <w:noProof/>
                 <w:color w:val="C00000"/>
                 <w:sz w:val="20"/>
                 <w:szCs w:val="20"/>
@@ -2556,6 +2572,7 @@
             <w:r>
               <w:rPr>
                 <w:rFonts w:ascii="Arial" w:hAnsi="Arial" w:cs="Arial"/>
+                <w:noProof/>
                 <w:color w:val="C00000"/>
                 <w:sz w:val="20"/>
                 <w:szCs w:val="20"/>
@@ -2611,6 +2628,7 @@
             <w:r>
               <w:rPr>
                 <w:rFonts w:ascii="Arial" w:hAnsi="Arial" w:cs="Arial"/>
+                <w:noProof/>
                 <w:color w:val="C00000"/>
                 <w:sz w:val="20"/>
                 <w:szCs w:val="20"/>
@@ -2681,6 +2699,7 @@
                 <w:sz w:val="20"/>
                 <w:szCs w:val="20"/>
               </w:rPr>
+              <w:lastRenderedPageBreak/>
               <w:t>Comments</w:t>
             </w:r>
           </w:p>

</xml_diff>